<commit_message>
Started foundation of UI, make sure to update your file paths aagain
</commit_message>
<xml_diff>
--- a/Software Testing Report.docx
+++ b/Software Testing Report.docx
@@ -1,6 +1,6 @@
 
 <file path=word/document.xml><?xml version="1.0" encoding="utf-8"?>
-<w:document xmlns:wpc="http://schemas.microsoft.com/office/word/2010/wordprocessingCanvas" xmlns:mc="http://schemas.openxmlformats.org/markup-compatibility/2006" xmlns:o="urn:schemas-microsoft-com:office:office" xmlns:r="http://schemas.openxmlformats.org/officeDocument/2006/relationships" xmlns:m="http://schemas.openxmlformats.org/officeDocument/2006/math" xmlns:v="urn:schemas-microsoft-com:vml" xmlns:wp14="http://schemas.microsoft.com/office/word/2010/wordprocessingDrawing" xmlns:wp="http://schemas.openxmlformats.org/drawingml/2006/wordprocessingDrawing" xmlns:w10="urn:schemas-microsoft-com:office:word" xmlns:w="http://schemas.openxmlformats.org/wordprocessingml/2006/main" xmlns:w14="http://schemas.microsoft.com/office/word/2010/wordml" xmlns:w15="http://schemas.microsoft.com/office/word/2012/wordml" xmlns:wpg="http://schemas.microsoft.com/office/word/2010/wordprocessingGroup" xmlns:wpi="http://schemas.microsoft.com/office/word/2010/wordprocessingInk" xmlns:wne="http://schemas.microsoft.com/office/word/2006/wordml" xmlns:wps="http://schemas.microsoft.com/office/word/2010/wordprocessingShape" mc:Ignorable="w14 w15 wp14">
+<w:document xmlns:wpc="http://schemas.microsoft.com/office/word/2010/wordprocessingCanvas" xmlns:cx="http://schemas.microsoft.com/office/drawing/2014/chartex" xmlns:cx1="http://schemas.microsoft.com/office/drawing/2015/9/8/chartex" xmlns:cx2="http://schemas.microsoft.com/office/drawing/2015/10/21/chartex" xmlns:cx3="http://schemas.microsoft.com/office/drawing/2016/5/9/chartex" xmlns:cx4="http://schemas.microsoft.com/office/drawing/2016/5/10/chartex" xmlns:cx5="http://schemas.microsoft.com/office/drawing/2016/5/11/chartex" xmlns:cx6="http://schemas.microsoft.com/office/drawing/2016/5/12/chartex" xmlns:cx7="http://schemas.microsoft.com/office/drawing/2016/5/13/chartex" xmlns:cx8="http://schemas.microsoft.com/office/drawing/2016/5/14/chartex" xmlns:mc="http://schemas.openxmlformats.org/markup-compatibility/2006" xmlns:aink="http://schemas.microsoft.com/office/drawing/2016/ink" xmlns:am3d="http://schemas.microsoft.com/office/drawing/2017/model3d" xmlns:o="urn:schemas-microsoft-com:office:office" xmlns:r="http://schemas.openxmlformats.org/officeDocument/2006/relationships" xmlns:m="http://schemas.openxmlformats.org/officeDocument/2006/math" xmlns:v="urn:schemas-microsoft-com:vml" xmlns:wp14="http://schemas.microsoft.com/office/word/2010/wordprocessingDrawing" xmlns:wp="http://schemas.openxmlformats.org/drawingml/2006/wordprocessingDrawing" xmlns:w10="urn:schemas-microsoft-com:office:word" xmlns:w="http://schemas.openxmlformats.org/wordprocessingml/2006/main" xmlns:w14="http://schemas.microsoft.com/office/word/2010/wordml" xmlns:w15="http://schemas.microsoft.com/office/word/2012/wordml" xmlns:w16cid="http://schemas.microsoft.com/office/word/2016/wordml/cid" xmlns:w16se="http://schemas.microsoft.com/office/word/2015/wordml/symex" xmlns:wpg="http://schemas.microsoft.com/office/word/2010/wordprocessingGroup" xmlns:wpi="http://schemas.microsoft.com/office/word/2010/wordprocessingInk" xmlns:wne="http://schemas.microsoft.com/office/word/2006/wordml" xmlns:wps="http://schemas.microsoft.com/office/word/2010/wordprocessingShape" mc:Ignorable="w14 w15 w16se w16cid wp14">
   <w:body>
     <w:p>
       <w:pPr>
@@ -21,18 +21,89 @@
         <w:pStyle w:val="Title"/>
       </w:pPr>
       <w:r>
-        <w:t>&lt;Project Name&gt;</w:t>
+        <w:t>Assignment Group 58 Analysis Tool</w:t>
       </w:r>
     </w:p>
     <w:p>
       <w:r>
-        <w:t>Student Name</w:t>
+        <w:rPr>
+          <w:rStyle w:val="normaltextrun"/>
+          <w:rFonts w:ascii="Arial" w:hAnsi="Arial" w:cs="Arial"/>
+          <w:b/>
+          <w:bCs/>
+          <w:color w:val="000000"/>
+          <w:shd w:val="clear" w:color="auto" w:fill="FFFFFF"/>
+        </w:rPr>
+        <w:t xml:space="preserve">s5254936 - </w:t>
       </w:r>
       <w:r>
-        <w:t>s</w:t>
+        <w:rPr>
+          <w:rStyle w:val="normaltextrun"/>
+          <w:rFonts w:ascii="Arial" w:hAnsi="Arial" w:cs="Arial"/>
+          <w:color w:val="000000"/>
+          <w:shd w:val="clear" w:color="auto" w:fill="FFFFFF"/>
+        </w:rPr>
+        <w:t xml:space="preserve">Bebin Roy </w:t>
       </w:r>
-    </w:p>
-    <w:p>
+      <w:r>
+        <w:rPr>
+          <w:rFonts w:ascii="Arial" w:hAnsi="Arial" w:cs="Arial"/>
+          <w:color w:val="000000"/>
+          <w:shd w:val="clear" w:color="auto" w:fill="FFFFFF"/>
+        </w:rPr>
+        <w:br/>
+      </w:r>
+      <w:r>
+        <w:rPr>
+          <w:rStyle w:val="normaltextrun"/>
+          <w:rFonts w:ascii="Arial" w:hAnsi="Arial" w:cs="Arial"/>
+          <w:b/>
+          <w:bCs/>
+          <w:color w:val="000000"/>
+          <w:shd w:val="clear" w:color="auto" w:fill="FFFFFF"/>
+        </w:rPr>
+        <w:t xml:space="preserve">s5182075 - </w:t>
+      </w:r>
+      <w:r>
+        <w:rPr>
+          <w:rStyle w:val="normaltextrun"/>
+          <w:rFonts w:ascii="Arial" w:hAnsi="Arial" w:cs="Arial"/>
+          <w:color w:val="000000"/>
+          <w:shd w:val="clear" w:color="auto" w:fill="FFFFFF"/>
+        </w:rPr>
+        <w:t xml:space="preserve">Atticus Burgess </w:t>
+      </w:r>
+      <w:r>
+        <w:rPr>
+          <w:rFonts w:ascii="Arial" w:hAnsi="Arial" w:cs="Arial"/>
+          <w:color w:val="000000"/>
+          <w:shd w:val="clear" w:color="auto" w:fill="FFFFFF"/>
+        </w:rPr>
+        <w:br/>
+      </w:r>
+      <w:r>
+        <w:rPr>
+          <w:rStyle w:val="normaltextrun"/>
+          <w:rFonts w:ascii="Arial" w:hAnsi="Arial" w:cs="Arial"/>
+          <w:b/>
+          <w:bCs/>
+          <w:color w:val="000000"/>
+          <w:shd w:val="clear" w:color="auto" w:fill="FFFFFF"/>
+        </w:rPr>
+        <w:t xml:space="preserve">s5299401 – </w:t>
+      </w:r>
+      <w:r>
+        <w:rPr>
+          <w:rStyle w:val="normaltextrun"/>
+          <w:rFonts w:ascii="Arial" w:hAnsi="Arial" w:cs="Arial"/>
+          <w:color w:val="000000"/>
+          <w:shd w:val="clear" w:color="auto" w:fill="FFFFFF"/>
+        </w:rPr>
+        <w:t>Ansh</w:t>
+      </w:r>
+      <w:r>
+        <w:t xml:space="preserve"> </w:t>
+      </w:r>
       <w:r>
         <w:br w:type="page"/>
       </w:r>
@@ -356,10 +427,7 @@
       </w:sdtContent>
     </w:sdt>
     <w:p/>
-    <w:p>
-      <w:bookmarkStart w:id="0" w:name="_GoBack"/>
-      <w:bookmarkEnd w:id="0"/>
-    </w:p>
+    <w:p/>
     <w:p/>
     <w:p>
       <w:r>
@@ -374,53 +442,19 @@
           <w:numId w:val="2"/>
         </w:numPr>
       </w:pPr>
-      <w:bookmarkStart w:id="1" w:name="_Toc49779837"/>
+      <w:bookmarkStart w:id="0" w:name="_Toc49779837"/>
       <w:r>
         <w:lastRenderedPageBreak/>
         <w:t>Unit Tests</w:t>
       </w:r>
-      <w:bookmarkEnd w:id="1"/>
+      <w:bookmarkEnd w:id="0"/>
     </w:p>
-    <w:p/>
     <w:p>
       <w:pPr>
         <w:rPr>
           <w:color w:val="FF0000"/>
         </w:rPr>
       </w:pPr>
-      <w:r>
-        <w:rPr>
-          <w:color w:val="FF0000"/>
-        </w:rPr>
-        <w:t>Delete the RED text and replace with your own</w:t>
-      </w:r>
-    </w:p>
-    <w:p>
-      <w:pPr>
-        <w:rPr>
-          <w:color w:val="FF0000"/>
-        </w:rPr>
-      </w:pPr>
-      <w:r>
-        <w:rPr>
-          <w:color w:val="FF0000"/>
-        </w:rPr>
-        <w:t xml:space="preserve">(In this table you fill out details about what unit tests you have done using the </w:t>
-      </w:r>
-      <w:proofErr w:type="spellStart"/>
-      <w:r>
-        <w:rPr>
-          <w:color w:val="FF0000"/>
-        </w:rPr>
-        <w:t>unittest</w:t>
-      </w:r>
-      <w:proofErr w:type="spellEnd"/>
-      <w:r>
-        <w:rPr>
-          <w:color w:val="FF0000"/>
-        </w:rPr>
-        <w:t xml:space="preserve"> module)</w:t>
-      </w:r>
     </w:p>
     <w:tbl>
       <w:tblPr>
@@ -443,12 +477,6 @@
         <w:gridCol w:w="3720"/>
       </w:tblGrid>
       <w:tr>
-        <w:tblPrEx>
-          <w:tblCellMar>
-            <w:top w:w="0" w:type="dxa"/>
-            <w:bottom w:w="0" w:type="dxa"/>
-          </w:tblCellMar>
-        </w:tblPrEx>
         <w:trPr>
           <w:tblHeader/>
         </w:trPr>
@@ -461,13 +489,11 @@
               <w:spacing w:before="60"/>
               <w:rPr>
                 <w:b/>
-                <w:color w:val="FF0000"/>
               </w:rPr>
             </w:pPr>
             <w:r>
               <w:rPr>
                 <w:b/>
-                <w:color w:val="FF0000"/>
               </w:rPr>
               <w:t>No</w:t>
             </w:r>
@@ -485,13 +511,11 @@
               <w:spacing w:before="60"/>
               <w:rPr>
                 <w:b/>
-                <w:color w:val="FF0000"/>
               </w:rPr>
             </w:pPr>
             <w:r>
               <w:rPr>
                 <w:b/>
-                <w:color w:val="FF0000"/>
               </w:rPr>
               <w:t>Test Case</w:t>
             </w:r>
@@ -509,13 +533,11 @@
               <w:spacing w:before="60"/>
               <w:rPr>
                 <w:b/>
-                <w:color w:val="FF0000"/>
               </w:rPr>
             </w:pPr>
             <w:r>
               <w:rPr>
                 <w:b/>
-                <w:color w:val="FF0000"/>
               </w:rPr>
               <w:t>Expected Results</w:t>
             </w:r>
@@ -530,13 +552,11 @@
               <w:spacing w:before="60"/>
               <w:rPr>
                 <w:b/>
-                <w:color w:val="FF0000"/>
               </w:rPr>
             </w:pPr>
             <w:r>
               <w:rPr>
                 <w:b/>
-                <w:color w:val="FF0000"/>
               </w:rPr>
               <w:t xml:space="preserve">Actual Results </w:t>
             </w:r>
@@ -544,12 +564,6 @@
         </w:tc>
       </w:tr>
       <w:tr>
-        <w:tblPrEx>
-          <w:tblCellMar>
-            <w:top w:w="0" w:type="dxa"/>
-            <w:bottom w:w="0" w:type="dxa"/>
-          </w:tblCellMar>
-        </w:tblPrEx>
         <w:tc>
           <w:tcPr>
             <w:tcW w:w="959" w:type="dxa"/>
@@ -558,14 +572,12 @@
             <w:pPr>
               <w:spacing w:before="60"/>
               <w:rPr>
-                <w:b/>
-                <w:color w:val="FF0000"/>
-              </w:rPr>
-            </w:pPr>
-            <w:r>
-              <w:rPr>
-                <w:b/>
-                <w:color w:val="FF0000"/>
+                <w:bCs/>
+              </w:rPr>
+            </w:pPr>
+            <w:r>
+              <w:rPr>
+                <w:bCs/>
               </w:rPr>
               <w:t>1.0</w:t>
             </w:r>
@@ -582,25 +594,14 @@
               </w:tabs>
               <w:spacing w:before="60"/>
               <w:rPr>
-                <w:b/>
-                <w:color w:val="FF0000"/>
-              </w:rPr>
-            </w:pPr>
-            <w:proofErr w:type="spellStart"/>
-            <w:r>
-              <w:rPr>
-                <w:b/>
-                <w:color w:val="FF0000"/>
-              </w:rPr>
-              <w:t>WordCount</w:t>
-            </w:r>
-            <w:proofErr w:type="spellEnd"/>
-            <w:r>
-              <w:rPr>
-                <w:b/>
-                <w:color w:val="FF0000"/>
-              </w:rPr>
-              <w:t xml:space="preserve"> Functions</w:t>
+                <w:bCs/>
+              </w:rPr>
+            </w:pPr>
+            <w:r>
+              <w:rPr>
+                <w:bCs/>
+              </w:rPr>
+              <w:t>Filter By Keyword</w:t>
             </w:r>
           </w:p>
         </w:tc>
@@ -615,8 +616,7 @@
               </w:tabs>
               <w:spacing w:before="60"/>
               <w:rPr>
-                <w:b/>
-                <w:color w:val="FF0000"/>
+                <w:bCs/>
               </w:rPr>
             </w:pPr>
           </w:p>
@@ -629,20 +629,13 @@
             <w:pPr>
               <w:spacing w:before="60"/>
               <w:rPr>
-                <w:b/>
-                <w:color w:val="FF0000"/>
+                <w:bCs/>
               </w:rPr>
             </w:pPr>
           </w:p>
         </w:tc>
       </w:tr>
       <w:tr>
-        <w:tblPrEx>
-          <w:tblCellMar>
-            <w:top w:w="0" w:type="dxa"/>
-            <w:bottom w:w="0" w:type="dxa"/>
-          </w:tblCellMar>
-        </w:tblPrEx>
         <w:tc>
           <w:tcPr>
             <w:tcW w:w="959" w:type="dxa"/>
@@ -650,15 +643,9 @@
           <w:p>
             <w:pPr>
               <w:spacing w:before="60"/>
-              <w:rPr>
-                <w:color w:val="FF0000"/>
-              </w:rPr>
-            </w:pPr>
-            <w:r>
-              <w:rPr>
-                <w:color w:val="FF0000"/>
-              </w:rPr>
-              <w:t>1.1</w:t>
+            </w:pPr>
+            <w:r>
+              <w:t>2.0</w:t>
             </w:r>
           </w:p>
         </w:tc>
@@ -672,15 +659,9 @@
                 <w:tab w:val="left" w:pos="317"/>
               </w:tabs>
               <w:spacing w:before="60"/>
-              <w:rPr>
-                <w:color w:val="FF0000"/>
-              </w:rPr>
-            </w:pPr>
-            <w:r>
-              <w:rPr>
-                <w:color w:val="FF0000"/>
-              </w:rPr>
-              <w:t>Test a wrong filename</w:t>
+            </w:pPr>
+            <w:r>
+              <w:t>Filter By Date</w:t>
             </w:r>
           </w:p>
         </w:tc>
@@ -695,14 +676,8 @@
               </w:tabs>
               <w:spacing w:before="60"/>
               <w:ind w:left="317" w:hanging="317"/>
-              <w:rPr>
-                <w:color w:val="FF0000"/>
-              </w:rPr>
-            </w:pPr>
-            <w:r>
-              <w:rPr>
-                <w:color w:val="FF0000"/>
-              </w:rPr>
+            </w:pPr>
+            <w:r>
               <w:t>Exception Handled</w:t>
             </w:r>
           </w:p>
@@ -714,26 +689,14 @@
           <w:p>
             <w:pPr>
               <w:spacing w:before="60"/>
-              <w:rPr>
-                <w:color w:val="FF0000"/>
-              </w:rPr>
-            </w:pPr>
-            <w:r>
-              <w:rPr>
-                <w:color w:val="FF0000"/>
-              </w:rPr>
+            </w:pPr>
+            <w:r>
               <w:t>Exception Handled</w:t>
             </w:r>
           </w:p>
         </w:tc>
       </w:tr>
       <w:tr>
-        <w:tblPrEx>
-          <w:tblCellMar>
-            <w:top w:w="0" w:type="dxa"/>
-            <w:bottom w:w="0" w:type="dxa"/>
-          </w:tblCellMar>
-        </w:tblPrEx>
         <w:tc>
           <w:tcPr>
             <w:tcW w:w="959" w:type="dxa"/>
@@ -741,15 +704,9 @@
           <w:p>
             <w:pPr>
               <w:spacing w:before="60"/>
-              <w:rPr>
-                <w:color w:val="FF0000"/>
-              </w:rPr>
-            </w:pPr>
-            <w:r>
-              <w:rPr>
-                <w:color w:val="FF0000"/>
-              </w:rPr>
-              <w:t>1.2</w:t>
+            </w:pPr>
+            <w:r>
+              <w:t>3.0</w:t>
             </w:r>
           </w:p>
         </w:tc>
@@ -763,15 +720,9 @@
                 <w:tab w:val="left" w:pos="317"/>
               </w:tabs>
               <w:spacing w:before="60"/>
-              <w:rPr>
-                <w:color w:val="FF0000"/>
-              </w:rPr>
-            </w:pPr>
-            <w:r>
-              <w:rPr>
-                <w:color w:val="FF0000"/>
-              </w:rPr>
-              <w:t>Test empty input file</w:t>
+            </w:pPr>
+            <w:r>
+              <w:t>Filter By Hit and Run</w:t>
             </w:r>
           </w:p>
         </w:tc>
@@ -786,14 +737,8 @@
               </w:tabs>
               <w:spacing w:before="60"/>
               <w:ind w:left="317" w:hanging="317"/>
-              <w:rPr>
-                <w:color w:val="FF0000"/>
-              </w:rPr>
-            </w:pPr>
-            <w:r>
-              <w:rPr>
-                <w:color w:val="FF0000"/>
-              </w:rPr>
+            </w:pPr>
+            <w:r>
               <w:t>Display error message and exit</w:t>
             </w:r>
           </w:p>
@@ -805,26 +750,14 @@
           <w:p>
             <w:pPr>
               <w:spacing w:before="60"/>
-              <w:rPr>
-                <w:color w:val="FF0000"/>
-              </w:rPr>
-            </w:pPr>
-            <w:r>
-              <w:rPr>
-                <w:color w:val="FF0000"/>
-              </w:rPr>
+            </w:pPr>
+            <w:r>
               <w:t>Display error message and exit</w:t>
             </w:r>
           </w:p>
         </w:tc>
       </w:tr>
       <w:tr>
-        <w:tblPrEx>
-          <w:tblCellMar>
-            <w:top w:w="0" w:type="dxa"/>
-            <w:bottom w:w="0" w:type="dxa"/>
-          </w:tblCellMar>
-        </w:tblPrEx>
         <w:tc>
           <w:tcPr>
             <w:tcW w:w="959" w:type="dxa"/>
@@ -833,15 +766,14 @@
             <w:pPr>
               <w:spacing w:before="60"/>
               <w:rPr>
-                <w:color w:val="FF0000"/>
-              </w:rPr>
-            </w:pPr>
-            <w:r>
-              <w:rPr>
-                <w:b/>
-                <w:color w:val="FF0000"/>
-              </w:rPr>
-              <w:t>2.0</w:t>
+                <w:bCs/>
+              </w:rPr>
+            </w:pPr>
+            <w:r>
+              <w:rPr>
+                <w:bCs/>
+              </w:rPr>
+              <w:t>4.0</w:t>
             </w:r>
           </w:p>
         </w:tc>
@@ -856,16 +788,14 @@
               </w:tabs>
               <w:spacing w:before="60"/>
               <w:rPr>
-                <w:b/>
-                <w:color w:val="FF0000"/>
-              </w:rPr>
-            </w:pPr>
-            <w:r>
-              <w:rPr>
-                <w:b/>
-                <w:color w:val="FF0000"/>
-              </w:rPr>
-              <w:t>Histogram Functions</w:t>
+                <w:bCs/>
+              </w:rPr>
+            </w:pPr>
+            <w:r>
+              <w:rPr>
+                <w:bCs/>
+              </w:rPr>
+              <w:t>Display Desired Data</w:t>
             </w:r>
           </w:p>
         </w:tc>
@@ -880,9 +810,6 @@
               </w:tabs>
               <w:spacing w:before="60"/>
               <w:ind w:left="317" w:hanging="317"/>
-              <w:rPr>
-                <w:color w:val="FF0000"/>
-              </w:rPr>
             </w:pPr>
           </w:p>
         </w:tc>
@@ -893,20 +820,11 @@
           <w:p>
             <w:pPr>
               <w:spacing w:before="60"/>
-              <w:rPr>
-                <w:color w:val="FF0000"/>
-              </w:rPr>
             </w:pPr>
           </w:p>
         </w:tc>
       </w:tr>
       <w:tr>
-        <w:tblPrEx>
-          <w:tblCellMar>
-            <w:top w:w="0" w:type="dxa"/>
-            <w:bottom w:w="0" w:type="dxa"/>
-          </w:tblCellMar>
-        </w:tblPrEx>
         <w:tc>
           <w:tcPr>
             <w:tcW w:w="959" w:type="dxa"/>
@@ -914,16 +832,75 @@
           <w:p>
             <w:pPr>
               <w:spacing w:before="60"/>
+            </w:pPr>
+            <w:r>
+              <w:t>5.0</w:t>
+            </w:r>
+          </w:p>
+        </w:tc>
+        <w:tc>
+          <w:tcPr>
+            <w:tcW w:w="4111" w:type="dxa"/>
+          </w:tcPr>
+          <w:p>
+            <w:pPr>
+              <w:tabs>
+                <w:tab w:val="left" w:pos="317"/>
+              </w:tabs>
+              <w:spacing w:before="60"/>
+            </w:pPr>
+            <w:r>
+              <w:t>Clear All Commands</w:t>
+            </w:r>
+          </w:p>
+        </w:tc>
+        <w:tc>
+          <w:tcPr>
+            <w:tcW w:w="5386" w:type="dxa"/>
+          </w:tcPr>
+          <w:p>
+            <w:pPr>
+              <w:tabs>
+                <w:tab w:val="left" w:pos="317"/>
+              </w:tabs>
+              <w:spacing w:before="60"/>
               <w:rPr>
                 <w:b/>
-                <w:color w:val="FF0000"/>
-              </w:rPr>
-            </w:pPr>
-            <w:r>
-              <w:rPr>
-                <w:color w:val="FF0000"/>
-              </w:rPr>
-              <w:t>2.1</w:t>
+              </w:rPr>
+            </w:pPr>
+            <w:r>
+              <w:t>Display error message and exit</w:t>
+            </w:r>
+          </w:p>
+        </w:tc>
+        <w:tc>
+          <w:tcPr>
+            <w:tcW w:w="3720" w:type="dxa"/>
+          </w:tcPr>
+          <w:p>
+            <w:pPr>
+              <w:spacing w:before="60"/>
+              <w:rPr>
+                <w:b/>
+              </w:rPr>
+            </w:pPr>
+            <w:r>
+              <w:t>Display error message and exit</w:t>
+            </w:r>
+          </w:p>
+        </w:tc>
+      </w:tr>
+      <w:tr>
+        <w:tc>
+          <w:tcPr>
+            <w:tcW w:w="959" w:type="dxa"/>
+          </w:tcPr>
+          <w:p>
+            <w:pPr>
+              <w:spacing w:before="60"/>
+            </w:pPr>
+            <w:r>
+              <w:t>6.0</w:t>
             </w:r>
           </w:p>
         </w:tc>
@@ -937,15 +914,12 @@
                 <w:tab w:val="left" w:pos="317"/>
               </w:tabs>
               <w:spacing w:before="60"/>
-              <w:rPr>
-                <w:color w:val="FF0000"/>
-              </w:rPr>
-            </w:pPr>
-            <w:r>
-              <w:rPr>
-                <w:color w:val="FF0000"/>
-              </w:rPr>
-              <w:t>Empty input dictionary</w:t>
+            </w:pPr>
+            <w:r>
+              <w:t>Filter By</w:t>
+            </w:r>
+            <w:r>
+              <w:t xml:space="preserve"> Alcohol Present</w:t>
             </w:r>
           </w:p>
         </w:tc>
@@ -959,17 +933,7 @@
                 <w:tab w:val="left" w:pos="317"/>
               </w:tabs>
               <w:spacing w:before="60"/>
-              <w:rPr>
-                <w:b/>
-                <w:color w:val="FF0000"/>
-              </w:rPr>
-            </w:pPr>
-            <w:r>
-              <w:rPr>
-                <w:color w:val="FF0000"/>
-              </w:rPr>
-              <w:t>Display error message and exit</w:t>
-            </w:r>
+            </w:pPr>
           </w:p>
         </w:tc>
         <w:tc>
@@ -979,27 +943,261 @@
           <w:p>
             <w:pPr>
               <w:spacing w:before="60"/>
-              <w:rPr>
-                <w:b/>
-                <w:color w:val="FF0000"/>
-              </w:rPr>
-            </w:pPr>
-            <w:r>
-              <w:rPr>
-                <w:color w:val="FF0000"/>
-              </w:rPr>
-              <w:t>Display error message and exit</w:t>
-            </w:r>
+            </w:pPr>
+          </w:p>
+        </w:tc>
+      </w:tr>
+      <w:tr>
+        <w:tc>
+          <w:tcPr>
+            <w:tcW w:w="959" w:type="dxa"/>
+          </w:tcPr>
+          <w:p>
+            <w:pPr>
+              <w:spacing w:before="60"/>
+            </w:pPr>
+            <w:r>
+              <w:t>7.0</w:t>
+            </w:r>
+          </w:p>
+        </w:tc>
+        <w:tc>
+          <w:tcPr>
+            <w:tcW w:w="4111" w:type="dxa"/>
+          </w:tcPr>
+          <w:p>
+            <w:pPr>
+              <w:tabs>
+                <w:tab w:val="left" w:pos="317"/>
+              </w:tabs>
+              <w:spacing w:before="60"/>
+            </w:pPr>
+            <w:r>
+              <w:t>Quit the Program</w:t>
+            </w:r>
+          </w:p>
+        </w:tc>
+        <w:tc>
+          <w:tcPr>
+            <w:tcW w:w="5386" w:type="dxa"/>
+          </w:tcPr>
+          <w:p>
+            <w:pPr>
+              <w:tabs>
+                <w:tab w:val="left" w:pos="317"/>
+              </w:tabs>
+              <w:spacing w:before="60"/>
+            </w:pPr>
+          </w:p>
+        </w:tc>
+        <w:tc>
+          <w:tcPr>
+            <w:tcW w:w="3720" w:type="dxa"/>
+          </w:tcPr>
+          <w:p>
+            <w:pPr>
+              <w:spacing w:before="60"/>
+            </w:pPr>
+          </w:p>
+        </w:tc>
+      </w:tr>
+      <w:tr>
+        <w:tc>
+          <w:tcPr>
+            <w:tcW w:w="959" w:type="dxa"/>
+          </w:tcPr>
+          <w:p>
+            <w:pPr>
+              <w:spacing w:before="60"/>
+            </w:pPr>
+          </w:p>
+        </w:tc>
+        <w:tc>
+          <w:tcPr>
+            <w:tcW w:w="4111" w:type="dxa"/>
+          </w:tcPr>
+          <w:p>
+            <w:pPr>
+              <w:tabs>
+                <w:tab w:val="left" w:pos="317"/>
+              </w:tabs>
+              <w:spacing w:before="60"/>
+            </w:pPr>
+          </w:p>
+        </w:tc>
+        <w:tc>
+          <w:tcPr>
+            <w:tcW w:w="5386" w:type="dxa"/>
+          </w:tcPr>
+          <w:p>
+            <w:pPr>
+              <w:tabs>
+                <w:tab w:val="left" w:pos="317"/>
+              </w:tabs>
+              <w:spacing w:before="60"/>
+            </w:pPr>
+          </w:p>
+        </w:tc>
+        <w:tc>
+          <w:tcPr>
+            <w:tcW w:w="3720" w:type="dxa"/>
+          </w:tcPr>
+          <w:p>
+            <w:pPr>
+              <w:spacing w:before="60"/>
+            </w:pPr>
+          </w:p>
+        </w:tc>
+      </w:tr>
+      <w:tr>
+        <w:tc>
+          <w:tcPr>
+            <w:tcW w:w="959" w:type="dxa"/>
+          </w:tcPr>
+          <w:p>
+            <w:pPr>
+              <w:spacing w:before="60"/>
+            </w:pPr>
+          </w:p>
+        </w:tc>
+        <w:tc>
+          <w:tcPr>
+            <w:tcW w:w="4111" w:type="dxa"/>
+          </w:tcPr>
+          <w:p>
+            <w:pPr>
+              <w:tabs>
+                <w:tab w:val="left" w:pos="317"/>
+              </w:tabs>
+              <w:spacing w:before="60"/>
+            </w:pPr>
+          </w:p>
+        </w:tc>
+        <w:tc>
+          <w:tcPr>
+            <w:tcW w:w="5386" w:type="dxa"/>
+          </w:tcPr>
+          <w:p>
+            <w:pPr>
+              <w:tabs>
+                <w:tab w:val="left" w:pos="317"/>
+              </w:tabs>
+              <w:spacing w:before="60"/>
+            </w:pPr>
+          </w:p>
+        </w:tc>
+        <w:tc>
+          <w:tcPr>
+            <w:tcW w:w="3720" w:type="dxa"/>
+          </w:tcPr>
+          <w:p>
+            <w:pPr>
+              <w:spacing w:before="60"/>
+            </w:pPr>
+          </w:p>
+        </w:tc>
+      </w:tr>
+      <w:tr>
+        <w:tc>
+          <w:tcPr>
+            <w:tcW w:w="959" w:type="dxa"/>
+          </w:tcPr>
+          <w:p>
+            <w:pPr>
+              <w:spacing w:before="60"/>
+            </w:pPr>
+          </w:p>
+        </w:tc>
+        <w:tc>
+          <w:tcPr>
+            <w:tcW w:w="4111" w:type="dxa"/>
+          </w:tcPr>
+          <w:p>
+            <w:pPr>
+              <w:tabs>
+                <w:tab w:val="left" w:pos="317"/>
+              </w:tabs>
+              <w:spacing w:before="60"/>
+            </w:pPr>
+          </w:p>
+        </w:tc>
+        <w:tc>
+          <w:tcPr>
+            <w:tcW w:w="5386" w:type="dxa"/>
+          </w:tcPr>
+          <w:p>
+            <w:pPr>
+              <w:tabs>
+                <w:tab w:val="left" w:pos="317"/>
+              </w:tabs>
+              <w:spacing w:before="60"/>
+            </w:pPr>
+          </w:p>
+        </w:tc>
+        <w:tc>
+          <w:tcPr>
+            <w:tcW w:w="3720" w:type="dxa"/>
+          </w:tcPr>
+          <w:p>
+            <w:pPr>
+              <w:spacing w:before="60"/>
+            </w:pPr>
+          </w:p>
+        </w:tc>
+      </w:tr>
+      <w:tr>
+        <w:tc>
+          <w:tcPr>
+            <w:tcW w:w="959" w:type="dxa"/>
+          </w:tcPr>
+          <w:p>
+            <w:pPr>
+              <w:spacing w:before="60"/>
+            </w:pPr>
+          </w:p>
+        </w:tc>
+        <w:tc>
+          <w:tcPr>
+            <w:tcW w:w="4111" w:type="dxa"/>
+          </w:tcPr>
+          <w:p>
+            <w:pPr>
+              <w:tabs>
+                <w:tab w:val="left" w:pos="317"/>
+              </w:tabs>
+              <w:spacing w:before="60"/>
+            </w:pPr>
+          </w:p>
+        </w:tc>
+        <w:tc>
+          <w:tcPr>
+            <w:tcW w:w="5386" w:type="dxa"/>
+          </w:tcPr>
+          <w:p>
+            <w:pPr>
+              <w:tabs>
+                <w:tab w:val="left" w:pos="317"/>
+              </w:tabs>
+              <w:spacing w:before="60"/>
+            </w:pPr>
+          </w:p>
+        </w:tc>
+        <w:tc>
+          <w:tcPr>
+            <w:tcW w:w="3720" w:type="dxa"/>
+          </w:tcPr>
+          <w:p>
+            <w:pPr>
+              <w:spacing w:before="60"/>
+            </w:pPr>
           </w:p>
         </w:tc>
       </w:tr>
     </w:tbl>
     <w:p/>
-    <w:p/>
     <w:p>
-      <w:r>
-        <w:br w:type="page"/>
-      </w:r>
+      <w:bookmarkStart w:id="1" w:name="_GoBack"/>
+      <w:bookmarkEnd w:id="1"/>
     </w:p>
     <w:p>
       <w:pPr>
@@ -1110,12 +1308,6 @@
         <w:gridCol w:w="3691"/>
       </w:tblGrid>
       <w:tr>
-        <w:tblPrEx>
-          <w:tblCellMar>
-            <w:top w:w="0" w:type="dxa"/>
-            <w:bottom w:w="0" w:type="dxa"/>
-          </w:tblCellMar>
-        </w:tblPrEx>
         <w:trPr>
           <w:tblHeader/>
         </w:trPr>
@@ -1229,12 +1421,6 @@
         </w:tc>
       </w:tr>
       <w:tr>
-        <w:tblPrEx>
-          <w:tblCellMar>
-            <w:top w:w="0" w:type="dxa"/>
-            <w:bottom w:w="0" w:type="dxa"/>
-          </w:tblCellMar>
-        </w:tblPrEx>
         <w:tc>
           <w:tcPr>
             <w:tcW w:w="550" w:type="pct"/>
@@ -1312,12 +1498,6 @@
         </w:tc>
       </w:tr>
       <w:tr>
-        <w:tblPrEx>
-          <w:tblCellMar>
-            <w:top w:w="0" w:type="dxa"/>
-            <w:bottom w:w="0" w:type="dxa"/>
-          </w:tblCellMar>
-        </w:tblPrEx>
         <w:tc>
           <w:tcPr>
             <w:tcW w:w="550" w:type="pct"/>
@@ -1395,12 +1575,6 @@
         </w:tc>
       </w:tr>
       <w:tr>
-        <w:tblPrEx>
-          <w:tblCellMar>
-            <w:top w:w="0" w:type="dxa"/>
-            <w:bottom w:w="0" w:type="dxa"/>
-          </w:tblCellMar>
-        </w:tblPrEx>
         <w:tc>
           <w:tcPr>
             <w:tcW w:w="550" w:type="pct"/>
@@ -1478,12 +1652,6 @@
         </w:tc>
       </w:tr>
       <w:tr>
-        <w:tblPrEx>
-          <w:tblCellMar>
-            <w:top w:w="0" w:type="dxa"/>
-            <w:bottom w:w="0" w:type="dxa"/>
-          </w:tblCellMar>
-        </w:tblPrEx>
         <w:tc>
           <w:tcPr>
             <w:tcW w:w="550" w:type="pct"/>
@@ -1561,12 +1729,6 @@
         </w:tc>
       </w:tr>
       <w:tr>
-        <w:tblPrEx>
-          <w:tblCellMar>
-            <w:top w:w="0" w:type="dxa"/>
-            <w:bottom w:w="0" w:type="dxa"/>
-          </w:tblCellMar>
-        </w:tblPrEx>
         <w:tc>
           <w:tcPr>
             <w:tcW w:w="550" w:type="pct"/>
@@ -1644,12 +1806,6 @@
         </w:tc>
       </w:tr>
       <w:tr>
-        <w:tblPrEx>
-          <w:tblCellMar>
-            <w:top w:w="0" w:type="dxa"/>
-            <w:bottom w:w="0" w:type="dxa"/>
-          </w:tblCellMar>
-        </w:tblPrEx>
         <w:tc>
           <w:tcPr>
             <w:tcW w:w="550" w:type="pct"/>
@@ -1727,12 +1883,6 @@
         </w:tc>
       </w:tr>
       <w:tr>
-        <w:tblPrEx>
-          <w:tblCellMar>
-            <w:top w:w="0" w:type="dxa"/>
-            <w:bottom w:w="0" w:type="dxa"/>
-          </w:tblCellMar>
-        </w:tblPrEx>
         <w:tc>
           <w:tcPr>
             <w:tcW w:w="550" w:type="pct"/>
@@ -1810,12 +1960,6 @@
         </w:tc>
       </w:tr>
       <w:tr>
-        <w:tblPrEx>
-          <w:tblCellMar>
-            <w:top w:w="0" w:type="dxa"/>
-            <w:bottom w:w="0" w:type="dxa"/>
-          </w:tblCellMar>
-        </w:tblPrEx>
         <w:tc>
           <w:tcPr>
             <w:tcW w:w="550" w:type="pct"/>
@@ -1893,12 +2037,6 @@
         </w:tc>
       </w:tr>
       <w:tr>
-        <w:tblPrEx>
-          <w:tblCellMar>
-            <w:top w:w="0" w:type="dxa"/>
-            <w:bottom w:w="0" w:type="dxa"/>
-          </w:tblCellMar>
-        </w:tblPrEx>
         <w:tc>
           <w:tcPr>
             <w:tcW w:w="550" w:type="pct"/>
@@ -1990,7 +2128,7 @@
 </file>
 
 <file path=word/numbering.xml><?xml version="1.0" encoding="utf-8"?>
-<w:numbering xmlns:wpc="http://schemas.microsoft.com/office/word/2010/wordprocessingCanvas" xmlns:mc="http://schemas.openxmlformats.org/markup-compatibility/2006" xmlns:o="urn:schemas-microsoft-com:office:office" xmlns:r="http://schemas.openxmlformats.org/officeDocument/2006/relationships" xmlns:m="http://schemas.openxmlformats.org/officeDocument/2006/math" xmlns:v="urn:schemas-microsoft-com:vml" xmlns:wp14="http://schemas.microsoft.com/office/word/2010/wordprocessingDrawing" xmlns:wp="http://schemas.openxmlformats.org/drawingml/2006/wordprocessingDrawing" xmlns:w10="urn:schemas-microsoft-com:office:word" xmlns:w="http://schemas.openxmlformats.org/wordprocessingml/2006/main" xmlns:w14="http://schemas.microsoft.com/office/word/2010/wordml" xmlns:w15="http://schemas.microsoft.com/office/word/2012/wordml" xmlns:wpg="http://schemas.microsoft.com/office/word/2010/wordprocessingGroup" xmlns:wpi="http://schemas.microsoft.com/office/word/2010/wordprocessingInk" xmlns:wne="http://schemas.microsoft.com/office/word/2006/wordml" xmlns:wps="http://schemas.microsoft.com/office/word/2010/wordprocessingShape" mc:Ignorable="w14 w15 wp14">
+<w:numbering xmlns:wpc="http://schemas.microsoft.com/office/word/2010/wordprocessingCanvas" xmlns:cx="http://schemas.microsoft.com/office/drawing/2014/chartex" xmlns:cx1="http://schemas.microsoft.com/office/drawing/2015/9/8/chartex" xmlns:cx2="http://schemas.microsoft.com/office/drawing/2015/10/21/chartex" xmlns:cx3="http://schemas.microsoft.com/office/drawing/2016/5/9/chartex" xmlns:cx4="http://schemas.microsoft.com/office/drawing/2016/5/10/chartex" xmlns:cx5="http://schemas.microsoft.com/office/drawing/2016/5/11/chartex" xmlns:cx6="http://schemas.microsoft.com/office/drawing/2016/5/12/chartex" xmlns:cx7="http://schemas.microsoft.com/office/drawing/2016/5/13/chartex" xmlns:cx8="http://schemas.microsoft.com/office/drawing/2016/5/14/chartex" xmlns:mc="http://schemas.openxmlformats.org/markup-compatibility/2006" xmlns:aink="http://schemas.microsoft.com/office/drawing/2016/ink" xmlns:am3d="http://schemas.microsoft.com/office/drawing/2017/model3d" xmlns:o="urn:schemas-microsoft-com:office:office" xmlns:r="http://schemas.openxmlformats.org/officeDocument/2006/relationships" xmlns:m="http://schemas.openxmlformats.org/officeDocument/2006/math" xmlns:v="urn:schemas-microsoft-com:vml" xmlns:wp14="http://schemas.microsoft.com/office/word/2010/wordprocessingDrawing" xmlns:wp="http://schemas.openxmlformats.org/drawingml/2006/wordprocessingDrawing" xmlns:w10="urn:schemas-microsoft-com:office:word" xmlns:w="http://schemas.openxmlformats.org/wordprocessingml/2006/main" xmlns:w14="http://schemas.microsoft.com/office/word/2010/wordml" xmlns:w15="http://schemas.microsoft.com/office/word/2012/wordml" xmlns:w16cid="http://schemas.microsoft.com/office/word/2016/wordml/cid" xmlns:w16se="http://schemas.microsoft.com/office/word/2015/wordml/symex" xmlns:wpg="http://schemas.microsoft.com/office/word/2010/wordprocessingGroup" xmlns:wpi="http://schemas.microsoft.com/office/word/2010/wordprocessingInk" xmlns:wne="http://schemas.microsoft.com/office/word/2006/wordml" xmlns:wps="http://schemas.microsoft.com/office/word/2010/wordprocessingShape" mc:Ignorable="w14 w15 w16se w16cid wp14">
   <w:abstractNum w:abstractNumId="0" w15:restartNumberingAfterBreak="0">
     <w:nsid w:val="367E3F6A"/>
     <w:multiLevelType w:val="hybridMultilevel"/>
@@ -2688,7 +2826,7 @@
 </file>
 
 <file path=word/styles.xml><?xml version="1.0" encoding="utf-8"?>
-<w:styles xmlns:mc="http://schemas.openxmlformats.org/markup-compatibility/2006" xmlns:r="http://schemas.openxmlformats.org/officeDocument/2006/relationships" xmlns:w="http://schemas.openxmlformats.org/wordprocessingml/2006/main" xmlns:w14="http://schemas.microsoft.com/office/word/2010/wordml" xmlns:w15="http://schemas.microsoft.com/office/word/2012/wordml" mc:Ignorable="w14 w15">
+<w:styles xmlns:mc="http://schemas.openxmlformats.org/markup-compatibility/2006" xmlns:r="http://schemas.openxmlformats.org/officeDocument/2006/relationships" xmlns:w="http://schemas.openxmlformats.org/wordprocessingml/2006/main" xmlns:w14="http://schemas.microsoft.com/office/word/2010/wordml" xmlns:w15="http://schemas.microsoft.com/office/word/2012/wordml" xmlns:w16cid="http://schemas.microsoft.com/office/word/2016/wordml/cid" xmlns:w16se="http://schemas.microsoft.com/office/word/2015/wordml/symex" mc:Ignorable="w14 w15 w16se w16cid">
   <w:docDefaults>
     <w:rPrDefault>
       <w:rPr>
@@ -2704,7 +2842,7 @@
       </w:pPr>
     </w:pPrDefault>
   </w:docDefaults>
-  <w:latentStyles w:defLockedState="0" w:defUIPriority="99" w:defSemiHidden="0" w:defUnhideWhenUsed="0" w:defQFormat="0" w:count="371">
+  <w:latentStyles w:defLockedState="0" w:defUIPriority="99" w:defSemiHidden="0" w:defUnhideWhenUsed="0" w:defQFormat="0" w:count="376">
     <w:lsdException w:name="Normal" w:uiPriority="0" w:qFormat="1"/>
     <w:lsdException w:name="heading 1" w:uiPriority="9" w:qFormat="1"/>
     <w:lsdException w:name="heading 2" w:semiHidden="1" w:uiPriority="9" w:unhideWhenUsed="1" w:qFormat="1"/>
@@ -2810,7 +2948,6 @@
     <w:lsdException w:name="HTML Sample" w:semiHidden="1" w:unhideWhenUsed="1"/>
     <w:lsdException w:name="HTML Typewriter" w:semiHidden="1" w:unhideWhenUsed="1"/>
     <w:lsdException w:name="HTML Variable" w:semiHidden="1" w:unhideWhenUsed="1"/>
-    <w:lsdException w:name="Normal Table" w:semiHidden="1" w:unhideWhenUsed="1"/>
     <w:lsdException w:name="annotation subject" w:semiHidden="1" w:unhideWhenUsed="1"/>
     <w:lsdException w:name="No List" w:semiHidden="1" w:unhideWhenUsed="1"/>
     <w:lsdException w:name="Outline List 1" w:semiHidden="1" w:unhideWhenUsed="1"/>
@@ -2853,11 +2990,8 @@
     <w:lsdException w:name="Table Contemporary" w:semiHidden="1" w:unhideWhenUsed="1"/>
     <w:lsdException w:name="Table Elegant" w:semiHidden="1" w:unhideWhenUsed="1"/>
     <w:lsdException w:name="Table Professional" w:semiHidden="1" w:unhideWhenUsed="1"/>
-    <w:lsdException w:name="Table Subtle 1" w:semiHidden="1" w:unhideWhenUsed="1"/>
     <w:lsdException w:name="Table Subtle 2" w:semiHidden="1" w:unhideWhenUsed="1"/>
     <w:lsdException w:name="Table Web 1" w:semiHidden="1" w:unhideWhenUsed="1"/>
-    <w:lsdException w:name="Table Web 2" w:semiHidden="1" w:unhideWhenUsed="1"/>
-    <w:lsdException w:name="Table Web 3" w:semiHidden="1" w:unhideWhenUsed="1"/>
     <w:lsdException w:name="Balloon Text" w:semiHidden="1" w:unhideWhenUsed="1"/>
     <w:lsdException w:name="Table Grid" w:uiPriority="39"/>
     <w:lsdException w:name="Table Theme" w:semiHidden="1" w:unhideWhenUsed="1"/>
@@ -3076,6 +3210,11 @@
     <w:lsdException w:name="List Table 5 Dark Accent 6" w:uiPriority="50"/>
     <w:lsdException w:name="List Table 6 Colorful Accent 6" w:uiPriority="51"/>
     <w:lsdException w:name="List Table 7 Colorful Accent 6" w:uiPriority="52"/>
+    <w:lsdException w:name="Mention" w:semiHidden="1" w:unhideWhenUsed="1"/>
+    <w:lsdException w:name="Smart Hyperlink" w:semiHidden="1" w:unhideWhenUsed="1"/>
+    <w:lsdException w:name="Hashtag" w:semiHidden="1" w:unhideWhenUsed="1"/>
+    <w:lsdException w:name="Unresolved Mention" w:semiHidden="1" w:unhideWhenUsed="1"/>
+    <w:lsdException w:name="Smart Link" w:semiHidden="1" w:unhideWhenUsed="1"/>
   </w:latentStyles>
   <w:style w:type="paragraph" w:default="1" w:styleId="Normal">
     <w:name w:val="Normal"/>
@@ -3778,6 +3917,11 @@
       <w:rFonts w:cs="Times New Roman"/>
       <w:lang w:val="en-US"/>
     </w:rPr>
+  </w:style>
+  <w:style w:type="character" w:customStyle="1" w:styleId="normaltextrun">
+    <w:name w:val="normaltextrun"/>
+    <w:basedOn w:val="DefaultParagraphFont"/>
+    <w:rsid w:val="00295D4A"/>
   </w:style>
 </w:styles>
 </file>
@@ -4048,7 +4192,7 @@
 </file>
 
 <file path=customXml/itemProps1.xml><?xml version="1.0" encoding="utf-8"?>
-<ds:datastoreItem xmlns:ds="http://schemas.openxmlformats.org/officeDocument/2006/customXml" ds:itemID="{63EDCDC3-9D05-4594-B018-3B12B7FD2673}">
+<ds:datastoreItem xmlns:ds="http://schemas.openxmlformats.org/officeDocument/2006/customXml" ds:itemID="{B1355BAF-7877-44DD-A660-E00A16ED4F5A}">
   <ds:schemaRefs>
     <ds:schemaRef ds:uri="http://schemas.openxmlformats.org/officeDocument/2006/bibliography"/>
   </ds:schemaRefs>

</xml_diff>